<commit_message>
Most things functioning, dataflash not functioning from 511th address
</commit_message>
<xml_diff>
--- a/doc/Led Power Protection DC.docx
+++ b/doc/Led Power Protection DC.docx
@@ -4256,10 +4256,10 @@
             <v:path o:extrusionok="f" gradientshapeok="t" o:connecttype="rect"/>
             <o:lock v:ext="edit" aspectratio="t"/>
           </v:shapetype>
-          <v:shape id="_x0000_i1025" type="#_x0000_t75" style="width:453.95pt;height:14.5pt" o:ole="">
+          <v:shape id="_x0000_i1025" type="#_x0000_t75" style="width:453.75pt;height:14.25pt" o:ole="">
             <v:imagedata r:id="rId14" o:title=""/>
           </v:shape>
-          <o:OLEObject Type="Embed" ProgID="Word.OpenDocumentText.12" ShapeID="_x0000_i1025" DrawAspect="Content" ObjectID="_1799235957" r:id="rId15"/>
+          <o:OLEObject Type="Embed" ProgID="Word.OpenDocumentText.12" ShapeID="_x0000_i1025" DrawAspect="Content" ObjectID="_1799824526" r:id="rId15"/>
         </w:object>
       </w:r>
     </w:p>
@@ -5116,10 +5116,10 @@
           <w:lang w:val="en-US" w:eastAsia="nl-NL"/>
         </w:rPr>
         <w:object w:dxaOrig="9072" w:dyaOrig="1140" w14:anchorId="415E10E1">
-          <v:shape id="_x0000_i1026" type="#_x0000_t75" style="width:453.95pt;height:57.5pt" o:ole="">
+          <v:shape id="_x0000_i1026" type="#_x0000_t75" style="width:453.75pt;height:57.75pt" o:ole="">
             <v:imagedata r:id="rId16" o:title=""/>
           </v:shape>
-          <o:OLEObject Type="Embed" ProgID="Word.OpenDocumentText.12" ShapeID="_x0000_i1026" DrawAspect="Content" ObjectID="_1799235958" r:id="rId17"/>
+          <o:OLEObject Type="Embed" ProgID="Word.OpenDocumentText.12" ShapeID="_x0000_i1026" DrawAspect="Content" ObjectID="_1799824527" r:id="rId17"/>
         </w:object>
       </w:r>
       <w:bookmarkEnd w:id="21"/>
@@ -5594,10 +5594,10 @@
           <w:lang w:val="en-US" w:eastAsia="nl-NL"/>
         </w:rPr>
         <w:object w:dxaOrig="9072" w:dyaOrig="1140" w14:anchorId="626F1CF3">
-          <v:shape id="_x0000_i1027" type="#_x0000_t75" style="width:453.95pt;height:57.5pt" o:ole="">
+          <v:shape id="_x0000_i1027" type="#_x0000_t75" style="width:453.75pt;height:57.75pt" o:ole="">
             <v:imagedata r:id="rId18" o:title=""/>
           </v:shape>
-          <o:OLEObject Type="Embed" ProgID="Word.OpenDocumentText.12" ShapeID="_x0000_i1027" DrawAspect="Content" ObjectID="_1799235959" r:id="rId19"/>
+          <o:OLEObject Type="Embed" ProgID="Word.OpenDocumentText.12" ShapeID="_x0000_i1027" DrawAspect="Content" ObjectID="_1799824528" r:id="rId19"/>
         </w:object>
       </w:r>
       <w:bookmarkEnd w:id="26"/>
@@ -5683,10 +5683,10 @@
           <w:lang w:val="en-US" w:eastAsia="nl-NL"/>
         </w:rPr>
         <w:object w:dxaOrig="9072" w:dyaOrig="285" w14:anchorId="1D06BD60">
-          <v:shape id="_x0000_i1028" type="#_x0000_t75" style="width:453.95pt;height:14.5pt" o:ole="">
+          <v:shape id="_x0000_i1028" type="#_x0000_t75" style="width:453.75pt;height:14.25pt" o:ole="">
             <v:imagedata r:id="rId20" o:title=""/>
           </v:shape>
-          <o:OLEObject Type="Embed" ProgID="Word.OpenDocumentText.12" ShapeID="_x0000_i1028" DrawAspect="Content" ObjectID="_1799235960" r:id="rId21"/>
+          <o:OLEObject Type="Embed" ProgID="Word.OpenDocumentText.12" ShapeID="_x0000_i1028" DrawAspect="Content" ObjectID="_1799824529" r:id="rId21"/>
         </w:object>
       </w:r>
     </w:p>
@@ -5733,10 +5733,10 @@
           <w:lang w:val="en-US" w:eastAsia="nl-NL"/>
         </w:rPr>
         <w:object w:dxaOrig="9072" w:dyaOrig="1710" w14:anchorId="6BF83406">
-          <v:shape id="_x0000_i1029" type="#_x0000_t75" style="width:453.95pt;height:86.5pt" o:ole="">
+          <v:shape id="_x0000_i1029" type="#_x0000_t75" style="width:453.75pt;height:86.25pt" o:ole="">
             <v:imagedata r:id="rId22" o:title=""/>
           </v:shape>
-          <o:OLEObject Type="Embed" ProgID="Word.OpenDocumentText.12" ShapeID="_x0000_i1029" DrawAspect="Content" ObjectID="_1799235961" r:id="rId23"/>
+          <o:OLEObject Type="Embed" ProgID="Word.OpenDocumentText.12" ShapeID="_x0000_i1029" DrawAspect="Content" ObjectID="_1799824530" r:id="rId23"/>
         </w:object>
       </w:r>
     </w:p>
@@ -5795,10 +5795,10 @@
           <w:lang w:val="en-US" w:eastAsia="nl-NL"/>
         </w:rPr>
         <w:object w:dxaOrig="9072" w:dyaOrig="2280" w14:anchorId="644FE882">
-          <v:shape id="_x0000_i1030" type="#_x0000_t75" style="width:453.95pt;height:115.5pt" o:ole="">
+          <v:shape id="_x0000_i1030" type="#_x0000_t75" style="width:453.75pt;height:115.5pt" o:ole="">
             <v:imagedata r:id="rId24" o:title=""/>
           </v:shape>
-          <o:OLEObject Type="Embed" ProgID="Word.OpenDocumentText.12" ShapeID="_x0000_i1030" DrawAspect="Content" ObjectID="_1799235962" r:id="rId25"/>
+          <o:OLEObject Type="Embed" ProgID="Word.OpenDocumentText.12" ShapeID="_x0000_i1030" DrawAspect="Content" ObjectID="_1799824531" r:id="rId25"/>
         </w:object>
       </w:r>
     </w:p>
@@ -5829,10 +5829,10 @@
           <w:lang w:val="en-US" w:eastAsia="nl-NL"/>
         </w:rPr>
         <w:object w:dxaOrig="9072" w:dyaOrig="570" w14:anchorId="5800E9B5">
-          <v:shape id="_x0000_i1031" type="#_x0000_t75" style="width:453.95pt;height:28.05pt" o:ole="">
+          <v:shape id="_x0000_i1031" type="#_x0000_t75" style="width:453.75pt;height:27.75pt" o:ole="">
             <v:imagedata r:id="rId26" o:title=""/>
           </v:shape>
-          <o:OLEObject Type="Embed" ProgID="Word.OpenDocumentText.12" ShapeID="_x0000_i1031" DrawAspect="Content" ObjectID="_1799235963" r:id="rId27"/>
+          <o:OLEObject Type="Embed" ProgID="Word.OpenDocumentText.12" ShapeID="_x0000_i1031" DrawAspect="Content" ObjectID="_1799824532" r:id="rId27"/>
         </w:object>
       </w:r>
     </w:p>
@@ -6645,7 +6645,21 @@
             <w:rStyle w:val="Hyperlink"/>
             <w:lang w:val="en-US"/>
           </w:rPr>
-          <w:t>Digikey</w:t>
+          <w:t>D</w:t>
+        </w:r>
+        <w:r>
+          <w:rPr>
+            <w:rStyle w:val="Hyperlink"/>
+            <w:lang w:val="en-US"/>
+          </w:rPr>
+          <w:t>i</w:t>
+        </w:r>
+        <w:r>
+          <w:rPr>
+            <w:rStyle w:val="Hyperlink"/>
+            <w:lang w:val="en-US"/>
+          </w:rPr>
+          <w:t>gikey</w:t>
         </w:r>
         <w:proofErr w:type="spellEnd"/>
       </w:hyperlink>
@@ -7084,11 +7098,6 @@
       </w:r>
     </w:p>
     <w:p>
-      <w:pPr>
-        <w:rPr>
-          <w:lang w:val="en-US"/>
-        </w:rPr>
-      </w:pPr>
       <w:hyperlink r:id="rId33" w:history="1">
         <w:r>
           <w:rPr>
@@ -7128,6 +7137,91 @@
           <w:t>this manual</w:t>
         </w:r>
       </w:hyperlink>
+    </w:p>
+    <w:p>
+      <w:pPr>
+        <w:pStyle w:val="Heading4"/>
+      </w:pPr>
+      <w:r>
+        <w:t>Memory format</w:t>
+      </w:r>
+    </w:p>
+    <w:p>
+      <w:pPr>
+        <w:pStyle w:val="ListParagraph"/>
+        <w:numPr>
+          <w:ilvl w:val="0"/>
+          <w:numId w:val="14"/>
+        </w:numPr>
+      </w:pPr>
+      <w:r>
+        <w:t xml:space="preserve">The flash is 8 kB. </w:t>
+      </w:r>
+    </w:p>
+    <w:p>
+      <w:pPr>
+        <w:pStyle w:val="ListParagraph"/>
+        <w:numPr>
+          <w:ilvl w:val="0"/>
+          <w:numId w:val="14"/>
+        </w:numPr>
+      </w:pPr>
+      <w:r>
+        <w:t>ADC is 12-bit</w:t>
+      </w:r>
+    </w:p>
+    <w:p>
+      <w:pPr>
+        <w:pStyle w:val="ListParagraph"/>
+        <w:numPr>
+          <w:ilvl w:val="0"/>
+          <w:numId w:val="14"/>
+        </w:numPr>
+        <w:rPr>
+          <w:lang w:val="en-US"/>
+        </w:rPr>
+      </w:pPr>
+      <w:r>
+        <w:t>DAC is 8-bit</w:t>
+      </w:r>
+    </w:p>
+    <w:p>
+      <w:pPr>
+        <w:rPr>
+          <w:lang w:val="en-US"/>
+        </w:rPr>
+      </w:pPr>
+      <w:r>
+        <w:rPr>
+          <w:lang w:val="en-US"/>
+        </w:rPr>
+        <w:t xml:space="preserve">Calibration values: We send out 0-255 (8-bit), at which 2 12-bit measurement is done. (12-bit is stored as 16-bit). We measure output current, output voltage and input voltage. </w:t>
+      </w:r>
+    </w:p>
+    <w:p>
+      <w:pPr>
+        <w:rPr>
+          <w:lang w:val="en-US"/>
+        </w:rPr>
+      </w:pPr>
+      <w:r>
+        <w:rPr>
+          <w:lang w:val="en-US"/>
+        </w:rPr>
+        <w:t xml:space="preserve">This makes 2 * 3 * 256 = </w:t>
+      </w:r>
+      <w:r>
+        <w:rPr>
+          <w:lang w:val="en-US"/>
+        </w:rPr>
+        <w:t xml:space="preserve">1536 </w:t>
+      </w:r>
+      <w:r>
+        <w:rPr>
+          <w:lang w:val="en-US"/>
+        </w:rPr>
+        <w:t>bytes to be stored for calibration</w:t>
+      </w:r>
     </w:p>
     <w:sectPr>
       <w:pgSz w:w="11906" w:h="16838"/>
@@ -7530,6 +7624,119 @@
     </w:lvl>
   </w:abstractNum>
   <w:abstractNum w:abstractNumId="3" w15:restartNumberingAfterBreak="0">
+    <w:nsid w:val="1E444820"/>
+    <w:multiLevelType w:val="hybridMultilevel"/>
+    <w:tmpl w:val="5EE86C2C"/>
+    <w:lvl w:ilvl="0" w:tplc="04090001">
+      <w:start w:val="1"/>
+      <w:numFmt w:val="bullet"/>
+      <w:lvlText w:val=""/>
+      <w:lvlJc w:val="left"/>
+      <w:pPr>
+        <w:ind w:left="720" w:hanging="360"/>
+      </w:pPr>
+      <w:rPr>
+        <w:rFonts w:ascii="Symbol" w:hAnsi="Symbol" w:hint="default"/>
+      </w:rPr>
+    </w:lvl>
+    <w:lvl w:ilvl="1" w:tplc="04090003" w:tentative="1">
+      <w:start w:val="1"/>
+      <w:numFmt w:val="bullet"/>
+      <w:lvlText w:val="o"/>
+      <w:lvlJc w:val="left"/>
+      <w:pPr>
+        <w:ind w:left="1440" w:hanging="360"/>
+      </w:pPr>
+      <w:rPr>
+        <w:rFonts w:ascii="Courier New" w:hAnsi="Courier New" w:cs="Courier New" w:hint="default"/>
+      </w:rPr>
+    </w:lvl>
+    <w:lvl w:ilvl="2" w:tplc="04090005" w:tentative="1">
+      <w:start w:val="1"/>
+      <w:numFmt w:val="bullet"/>
+      <w:lvlText w:val=""/>
+      <w:lvlJc w:val="left"/>
+      <w:pPr>
+        <w:ind w:left="2160" w:hanging="360"/>
+      </w:pPr>
+      <w:rPr>
+        <w:rFonts w:ascii="Wingdings" w:hAnsi="Wingdings" w:hint="default"/>
+      </w:rPr>
+    </w:lvl>
+    <w:lvl w:ilvl="3" w:tplc="04090001" w:tentative="1">
+      <w:start w:val="1"/>
+      <w:numFmt w:val="bullet"/>
+      <w:lvlText w:val=""/>
+      <w:lvlJc w:val="left"/>
+      <w:pPr>
+        <w:ind w:left="2880" w:hanging="360"/>
+      </w:pPr>
+      <w:rPr>
+        <w:rFonts w:ascii="Symbol" w:hAnsi="Symbol" w:hint="default"/>
+      </w:rPr>
+    </w:lvl>
+    <w:lvl w:ilvl="4" w:tplc="04090003" w:tentative="1">
+      <w:start w:val="1"/>
+      <w:numFmt w:val="bullet"/>
+      <w:lvlText w:val="o"/>
+      <w:lvlJc w:val="left"/>
+      <w:pPr>
+        <w:ind w:left="3600" w:hanging="360"/>
+      </w:pPr>
+      <w:rPr>
+        <w:rFonts w:ascii="Courier New" w:hAnsi="Courier New" w:cs="Courier New" w:hint="default"/>
+      </w:rPr>
+    </w:lvl>
+    <w:lvl w:ilvl="5" w:tplc="04090005" w:tentative="1">
+      <w:start w:val="1"/>
+      <w:numFmt w:val="bullet"/>
+      <w:lvlText w:val=""/>
+      <w:lvlJc w:val="left"/>
+      <w:pPr>
+        <w:ind w:left="4320" w:hanging="360"/>
+      </w:pPr>
+      <w:rPr>
+        <w:rFonts w:ascii="Wingdings" w:hAnsi="Wingdings" w:hint="default"/>
+      </w:rPr>
+    </w:lvl>
+    <w:lvl w:ilvl="6" w:tplc="04090001" w:tentative="1">
+      <w:start w:val="1"/>
+      <w:numFmt w:val="bullet"/>
+      <w:lvlText w:val=""/>
+      <w:lvlJc w:val="left"/>
+      <w:pPr>
+        <w:ind w:left="5040" w:hanging="360"/>
+      </w:pPr>
+      <w:rPr>
+        <w:rFonts w:ascii="Symbol" w:hAnsi="Symbol" w:hint="default"/>
+      </w:rPr>
+    </w:lvl>
+    <w:lvl w:ilvl="7" w:tplc="04090003" w:tentative="1">
+      <w:start w:val="1"/>
+      <w:numFmt w:val="bullet"/>
+      <w:lvlText w:val="o"/>
+      <w:lvlJc w:val="left"/>
+      <w:pPr>
+        <w:ind w:left="5760" w:hanging="360"/>
+      </w:pPr>
+      <w:rPr>
+        <w:rFonts w:ascii="Courier New" w:hAnsi="Courier New" w:cs="Courier New" w:hint="default"/>
+      </w:rPr>
+    </w:lvl>
+    <w:lvl w:ilvl="8" w:tplc="04090005" w:tentative="1">
+      <w:start w:val="1"/>
+      <w:numFmt w:val="bullet"/>
+      <w:lvlText w:val=""/>
+      <w:lvlJc w:val="left"/>
+      <w:pPr>
+        <w:ind w:left="6480" w:hanging="360"/>
+      </w:pPr>
+      <w:rPr>
+        <w:rFonts w:ascii="Wingdings" w:hAnsi="Wingdings" w:hint="default"/>
+      </w:rPr>
+    </w:lvl>
+  </w:abstractNum>
+  <w:abstractNum w:abstractNumId="4" w15:restartNumberingAfterBreak="0">
     <w:nsid w:val="22507EE9"/>
     <w:multiLevelType w:val="hybridMultilevel"/>
     <w:tmpl w:val="EA789DD0"/>
@@ -7642,7 +7849,7 @@
       </w:rPr>
     </w:lvl>
   </w:abstractNum>
-  <w:abstractNum w:abstractNumId="4" w15:restartNumberingAfterBreak="0">
+  <w:abstractNum w:abstractNumId="5" w15:restartNumberingAfterBreak="0">
     <w:nsid w:val="2CC706F4"/>
     <w:multiLevelType w:val="hybridMultilevel"/>
     <w:tmpl w:val="CFA0BDFA"/>
@@ -7755,7 +7962,7 @@
       </w:rPr>
     </w:lvl>
   </w:abstractNum>
-  <w:abstractNum w:abstractNumId="5" w15:restartNumberingAfterBreak="0">
+  <w:abstractNum w:abstractNumId="6" w15:restartNumberingAfterBreak="0">
     <w:nsid w:val="2E3449DD"/>
     <w:multiLevelType w:val="hybridMultilevel"/>
     <w:tmpl w:val="DED2BC42"/>
@@ -7868,7 +8075,7 @@
       </w:rPr>
     </w:lvl>
   </w:abstractNum>
-  <w:abstractNum w:abstractNumId="6" w15:restartNumberingAfterBreak="0">
+  <w:abstractNum w:abstractNumId="7" w15:restartNumberingAfterBreak="0">
     <w:nsid w:val="311479F4"/>
     <w:multiLevelType w:val="hybridMultilevel"/>
     <w:tmpl w:val="D0F86F78"/>
@@ -7980,7 +8187,7 @@
       </w:rPr>
     </w:lvl>
   </w:abstractNum>
-  <w:abstractNum w:abstractNumId="7" w15:restartNumberingAfterBreak="0">
+  <w:abstractNum w:abstractNumId="8" w15:restartNumberingAfterBreak="0">
     <w:nsid w:val="3A0C18CB"/>
     <w:multiLevelType w:val="multilevel"/>
     <w:tmpl w:val="04130025"/>
@@ -8075,7 +8282,7 @@
       </w:pPr>
     </w:lvl>
   </w:abstractNum>
-  <w:abstractNum w:abstractNumId="8" w15:restartNumberingAfterBreak="0">
+  <w:abstractNum w:abstractNumId="9" w15:restartNumberingAfterBreak="0">
     <w:nsid w:val="492D1383"/>
     <w:multiLevelType w:val="hybridMultilevel"/>
     <w:tmpl w:val="6F26A30E"/>
@@ -8188,7 +8395,7 @@
       </w:rPr>
     </w:lvl>
   </w:abstractNum>
-  <w:abstractNum w:abstractNumId="9" w15:restartNumberingAfterBreak="0">
+  <w:abstractNum w:abstractNumId="10" w15:restartNumberingAfterBreak="0">
     <w:nsid w:val="4EA9637C"/>
     <w:multiLevelType w:val="hybridMultilevel"/>
     <w:tmpl w:val="CAC22B3A"/>
@@ -8301,7 +8508,7 @@
       </w:rPr>
     </w:lvl>
   </w:abstractNum>
-  <w:abstractNum w:abstractNumId="10" w15:restartNumberingAfterBreak="0">
+  <w:abstractNum w:abstractNumId="11" w15:restartNumberingAfterBreak="0">
     <w:nsid w:val="57CA3AA6"/>
     <w:multiLevelType w:val="hybridMultilevel"/>
     <w:tmpl w:val="0D5033A4"/>
@@ -8390,7 +8597,7 @@
       </w:pPr>
     </w:lvl>
   </w:abstractNum>
-  <w:abstractNum w:abstractNumId="11" w15:restartNumberingAfterBreak="0">
+  <w:abstractNum w:abstractNumId="12" w15:restartNumberingAfterBreak="0">
     <w:nsid w:val="5E467DA6"/>
     <w:multiLevelType w:val="hybridMultilevel"/>
     <w:tmpl w:val="1F16F314"/>
@@ -8503,7 +8710,7 @@
       </w:rPr>
     </w:lvl>
   </w:abstractNum>
-  <w:abstractNum w:abstractNumId="12" w15:restartNumberingAfterBreak="0">
+  <w:abstractNum w:abstractNumId="13" w15:restartNumberingAfterBreak="0">
     <w:nsid w:val="60352994"/>
     <w:multiLevelType w:val="hybridMultilevel"/>
     <w:tmpl w:val="8FA65E30"/>
@@ -8617,43 +8824,46 @@
     </w:lvl>
   </w:abstractNum>
   <w:num w:numId="1" w16cid:durableId="1891570243">
-    <w:abstractNumId w:val="9"/>
+    <w:abstractNumId w:val="10"/>
   </w:num>
   <w:num w:numId="2" w16cid:durableId="235406533">
-    <w:abstractNumId w:val="7"/>
+    <w:abstractNumId w:val="8"/>
   </w:num>
   <w:num w:numId="3" w16cid:durableId="765420907">
-    <w:abstractNumId w:val="10"/>
+    <w:abstractNumId w:val="11"/>
   </w:num>
   <w:num w:numId="4" w16cid:durableId="682047737">
-    <w:abstractNumId w:val="11"/>
+    <w:abstractNumId w:val="12"/>
   </w:num>
   <w:num w:numId="5" w16cid:durableId="1188325286">
     <w:abstractNumId w:val="1"/>
   </w:num>
   <w:num w:numId="6" w16cid:durableId="1720546179">
-    <w:abstractNumId w:val="6"/>
+    <w:abstractNumId w:val="7"/>
   </w:num>
   <w:num w:numId="7" w16cid:durableId="1122266010">
-    <w:abstractNumId w:val="8"/>
+    <w:abstractNumId w:val="9"/>
   </w:num>
   <w:num w:numId="8" w16cid:durableId="1109810967">
-    <w:abstractNumId w:val="5"/>
+    <w:abstractNumId w:val="6"/>
   </w:num>
   <w:num w:numId="9" w16cid:durableId="372507581">
     <w:abstractNumId w:val="2"/>
   </w:num>
   <w:num w:numId="10" w16cid:durableId="363143310">
-    <w:abstractNumId w:val="4"/>
+    <w:abstractNumId w:val="5"/>
   </w:num>
   <w:num w:numId="11" w16cid:durableId="1763144478">
-    <w:abstractNumId w:val="3"/>
+    <w:abstractNumId w:val="4"/>
   </w:num>
   <w:num w:numId="12" w16cid:durableId="505707798">
     <w:abstractNumId w:val="0"/>
   </w:num>
   <w:num w:numId="13" w16cid:durableId="1981961487">
-    <w:abstractNumId w:val="12"/>
+    <w:abstractNumId w:val="13"/>
+  </w:num>
+  <w:num w:numId="14" w16cid:durableId="622541734">
+    <w:abstractNumId w:val="3"/>
   </w:num>
 </w:numbering>
 </file>

</xml_diff>